<commit_message>
Added semester reflection and small doc changens
</commit_message>
<xml_diff>
--- a/Documentation/Paddle game rules.docx
+++ b/Documentation/Paddle game rules.docx
@@ -4,7 +4,7 @@
   <w:body>
     <w:p>
       <w:pPr>
-        <w:pStyle w:val="Geenafstand"/>
+        <w:pStyle w:val="NoSpacing"/>
         <w:rPr>
           <w:lang w:val="nl-NL"/>
         </w:rPr>
@@ -18,15 +18,15 @@
     </w:p>
     <w:p>
       <w:pPr>
-        <w:pStyle w:val="Geenafstand"/>
-        <w:rPr>
-          <w:lang w:val="nl-NL"/>
-        </w:rPr>
-      </w:pPr>
-    </w:p>
-    <w:p>
-      <w:pPr>
-        <w:pStyle w:val="Geenafstand"/>
+        <w:pStyle w:val="NoSpacing"/>
+        <w:rPr>
+          <w:lang w:val="nl-NL"/>
+        </w:rPr>
+      </w:pPr>
+    </w:p>
+    <w:p>
+      <w:pPr>
+        <w:pStyle w:val="NoSpacing"/>
         <w:rPr>
           <w:lang w:val="nl-NL"/>
         </w:rPr>
@@ -40,15 +40,15 @@
     </w:p>
     <w:p>
       <w:pPr>
-        <w:pStyle w:val="Geenafstand"/>
-        <w:rPr>
-          <w:lang w:val="nl-NL"/>
-        </w:rPr>
-      </w:pPr>
-    </w:p>
-    <w:p>
-      <w:pPr>
-        <w:pStyle w:val="Geenafstand"/>
+        <w:pStyle w:val="NoSpacing"/>
+        <w:rPr>
+          <w:lang w:val="nl-NL"/>
+        </w:rPr>
+      </w:pPr>
+    </w:p>
+    <w:p>
+      <w:pPr>
+        <w:pStyle w:val="NoSpacing"/>
         <w:rPr>
           <w:lang w:val="nl-NL"/>
         </w:rPr>
@@ -62,7 +62,7 @@
     </w:p>
     <w:p>
       <w:pPr>
-        <w:pStyle w:val="Geenafstand"/>
+        <w:pStyle w:val="NoSpacing"/>
         <w:rPr>
           <w:lang w:val="nl-NL"/>
         </w:rPr>
@@ -76,15 +76,15 @@
     </w:p>
     <w:p>
       <w:pPr>
-        <w:pStyle w:val="Geenafstand"/>
-        <w:rPr>
-          <w:lang w:val="nl-NL"/>
-        </w:rPr>
-      </w:pPr>
-    </w:p>
-    <w:p>
-      <w:pPr>
-        <w:pStyle w:val="Geenafstand"/>
+        <w:pStyle w:val="NoSpacing"/>
+        <w:rPr>
+          <w:lang w:val="nl-NL"/>
+        </w:rPr>
+      </w:pPr>
+    </w:p>
+    <w:p>
+      <w:pPr>
+        <w:pStyle w:val="NoSpacing"/>
         <w:rPr>
           <w:lang w:val="nl-NL"/>
         </w:rPr>
@@ -98,7 +98,7 @@
     </w:p>
     <w:p>
       <w:pPr>
-        <w:pStyle w:val="Geenafstand"/>
+        <w:pStyle w:val="NoSpacing"/>
         <w:rPr>
           <w:lang w:val="nl-NL"/>
         </w:rPr>
@@ -112,15 +112,15 @@
     </w:p>
     <w:p>
       <w:pPr>
-        <w:pStyle w:val="Geenafstand"/>
-        <w:rPr>
-          <w:lang w:val="nl-NL"/>
-        </w:rPr>
-      </w:pPr>
-    </w:p>
-    <w:p>
-      <w:pPr>
-        <w:pStyle w:val="Geenafstand"/>
+        <w:pStyle w:val="NoSpacing"/>
+        <w:rPr>
+          <w:lang w:val="nl-NL"/>
+        </w:rPr>
+      </w:pPr>
+    </w:p>
+    <w:p>
+      <w:pPr>
+        <w:pStyle w:val="NoSpacing"/>
         <w:rPr>
           <w:lang w:val="nl-NL"/>
         </w:rPr>
@@ -134,7 +134,7 @@
     </w:p>
     <w:p>
       <w:pPr>
-        <w:pStyle w:val="Geenafstand"/>
+        <w:pStyle w:val="NoSpacing"/>
         <w:rPr>
           <w:lang w:val="nl-NL"/>
         </w:rPr>
@@ -148,15 +148,15 @@
     </w:p>
     <w:p>
       <w:pPr>
-        <w:pStyle w:val="Geenafstand"/>
-        <w:rPr>
-          <w:lang w:val="nl-NL"/>
-        </w:rPr>
-      </w:pPr>
-    </w:p>
-    <w:p>
-      <w:pPr>
-        <w:pStyle w:val="Geenafstand"/>
+        <w:pStyle w:val="NoSpacing"/>
+        <w:rPr>
+          <w:lang w:val="nl-NL"/>
+        </w:rPr>
+      </w:pPr>
+    </w:p>
+    <w:p>
+      <w:pPr>
+        <w:pStyle w:val="NoSpacing"/>
         <w:rPr>
           <w:lang w:val="nl-NL"/>
         </w:rPr>
@@ -170,15 +170,15 @@
     </w:p>
     <w:p>
       <w:pPr>
-        <w:pStyle w:val="Geenafstand"/>
-        <w:rPr>
-          <w:lang w:val="nl-NL"/>
-        </w:rPr>
-      </w:pPr>
-    </w:p>
-    <w:p>
-      <w:pPr>
-        <w:pStyle w:val="Geenafstand"/>
+        <w:pStyle w:val="NoSpacing"/>
+        <w:rPr>
+          <w:lang w:val="nl-NL"/>
+        </w:rPr>
+      </w:pPr>
+    </w:p>
+    <w:p>
+      <w:pPr>
+        <w:pStyle w:val="NoSpacing"/>
         <w:numPr>
           <w:ilvl w:val="0"/>
           <w:numId w:val="3"/>
@@ -202,7 +202,7 @@
     </w:p>
     <w:p>
       <w:pPr>
-        <w:pStyle w:val="Geenafstand"/>
+        <w:pStyle w:val="NoSpacing"/>
         <w:ind w:left="720"/>
         <w:rPr>
           <w:lang w:val="nl-NL"/>
@@ -212,18 +212,12 @@
         <w:rPr>
           <w:lang w:val="nl-NL"/>
         </w:rPr>
-        <w:t xml:space="preserve">Deze noot laat de boot vier vakjes naar </w:t>
-      </w:r>
-      <w:r>
-        <w:rPr>
-          <w:lang w:val="nl-NL"/>
-        </w:rPr>
-        <w:t>rechts of links bewegen.</w:t>
-      </w:r>
-    </w:p>
-    <w:p>
-      <w:pPr>
-        <w:pStyle w:val="Geenafstand"/>
+        <w:t>Deze noot laat de boot vier vakjes naar rechts of links bewegen.</w:t>
+      </w:r>
+    </w:p>
+    <w:p>
+      <w:pPr>
+        <w:pStyle w:val="NoSpacing"/>
         <w:numPr>
           <w:ilvl w:val="0"/>
           <w:numId w:val="3"/>
@@ -241,7 +235,7 @@
     </w:p>
     <w:p>
       <w:pPr>
-        <w:pStyle w:val="Geenafstand"/>
+        <w:pStyle w:val="NoSpacing"/>
         <w:ind w:left="720"/>
         <w:rPr>
           <w:lang w:val="nl-NL"/>
@@ -251,18 +245,12 @@
         <w:rPr>
           <w:lang w:val="nl-NL"/>
         </w:rPr>
-        <w:t xml:space="preserve">De noot laat de boot twee vakjes naar </w:t>
-      </w:r>
-      <w:r>
-        <w:rPr>
-          <w:lang w:val="nl-NL"/>
-        </w:rPr>
-        <w:t>rechts of links bewegen.</w:t>
-      </w:r>
-    </w:p>
-    <w:p>
-      <w:pPr>
-        <w:pStyle w:val="Geenafstand"/>
+        <w:t>De noot laat de boot twee vakjes naar rechts of links bewegen.</w:t>
+      </w:r>
+    </w:p>
+    <w:p>
+      <w:pPr>
+        <w:pStyle w:val="NoSpacing"/>
         <w:numPr>
           <w:ilvl w:val="0"/>
           <w:numId w:val="3"/>
@@ -280,7 +268,7 @@
     </w:p>
     <w:p>
       <w:pPr>
-        <w:pStyle w:val="Geenafstand"/>
+        <w:pStyle w:val="NoSpacing"/>
         <w:ind w:left="720"/>
         <w:rPr>
           <w:lang w:val="nl-NL"/>
@@ -290,18 +278,12 @@
         <w:rPr>
           <w:lang w:val="nl-NL"/>
         </w:rPr>
-        <w:t xml:space="preserve">Deze noot laat de boot een vakje naar </w:t>
-      </w:r>
-      <w:r>
-        <w:rPr>
-          <w:lang w:val="nl-NL"/>
-        </w:rPr>
-        <w:t>rechts of links bewegen.</w:t>
-      </w:r>
-    </w:p>
-    <w:p>
-      <w:pPr>
-        <w:pStyle w:val="Geenafstand"/>
+        <w:t>Deze noot laat de boot een vakje naar rechts of links bewegen.</w:t>
+      </w:r>
+    </w:p>
+    <w:p>
+      <w:pPr>
+        <w:pStyle w:val="NoSpacing"/>
         <w:numPr>
           <w:ilvl w:val="0"/>
           <w:numId w:val="3"/>
@@ -319,7 +301,7 @@
     </w:p>
     <w:p>
       <w:pPr>
-        <w:pStyle w:val="Geenafstand"/>
+        <w:pStyle w:val="NoSpacing"/>
         <w:ind w:left="720"/>
         <w:rPr>
           <w:lang w:val="nl-NL"/>
@@ -334,7 +316,7 @@
     </w:p>
     <w:p>
       <w:pPr>
-        <w:pStyle w:val="Geenafstand"/>
+        <w:pStyle w:val="NoSpacing"/>
         <w:rPr>
           <w:lang w:val="nl-NL"/>
         </w:rPr>
@@ -355,7 +337,7 @@
     </w:p>
     <w:p>
       <w:pPr>
-        <w:pStyle w:val="Geenafstand"/>
+        <w:pStyle w:val="NoSpacing"/>
         <w:rPr>
           <w:lang w:val="nl-NL"/>
         </w:rPr>
@@ -382,15 +364,15 @@
     </w:p>
     <w:p>
       <w:pPr>
-        <w:pStyle w:val="Geenafstand"/>
-        <w:rPr>
-          <w:lang w:val="nl-NL"/>
-        </w:rPr>
-      </w:pPr>
-    </w:p>
-    <w:p>
-      <w:pPr>
-        <w:pStyle w:val="Geenafstand"/>
+        <w:pStyle w:val="NoSpacing"/>
+        <w:rPr>
+          <w:lang w:val="nl-NL"/>
+        </w:rPr>
+      </w:pPr>
+    </w:p>
+    <w:p>
+      <w:pPr>
+        <w:pStyle w:val="NoSpacing"/>
         <w:rPr>
           <w:lang w:val="nl-NL"/>
         </w:rPr>
@@ -404,7 +386,7 @@
     </w:p>
     <w:p>
       <w:pPr>
-        <w:pStyle w:val="Geenafstand"/>
+        <w:pStyle w:val="NoSpacing"/>
         <w:numPr>
           <w:ilvl w:val="0"/>
           <w:numId w:val="4"/>
@@ -422,7 +404,7 @@
     </w:p>
     <w:p>
       <w:pPr>
-        <w:pStyle w:val="Geenafstand"/>
+        <w:pStyle w:val="NoSpacing"/>
         <w:numPr>
           <w:ilvl w:val="0"/>
           <w:numId w:val="4"/>
@@ -440,7 +422,7 @@
     </w:p>
     <w:p>
       <w:pPr>
-        <w:pStyle w:val="Geenafstand"/>
+        <w:pStyle w:val="NoSpacing"/>
         <w:numPr>
           <w:ilvl w:val="0"/>
           <w:numId w:val="4"/>
@@ -458,7 +440,7 @@
     </w:p>
     <w:p>
       <w:pPr>
-        <w:pStyle w:val="Geenafstand"/>
+        <w:pStyle w:val="NoSpacing"/>
         <w:numPr>
           <w:ilvl w:val="0"/>
           <w:numId w:val="4"/>
@@ -496,7 +478,7 @@
     </w:p>
     <w:p>
       <w:pPr>
-        <w:pStyle w:val="Geenafstand"/>
+        <w:pStyle w:val="NoSpacing"/>
         <w:rPr>
           <w:lang w:val="nl-NL"/>
         </w:rPr>
@@ -604,1231 +586,6 @@
         </w:rPr>
         <w:t>De kinderen wordt ook aangeleerd wat verschillende maatsoorten zijn en hoe die verhouden tot de gespeelde ritmes. Dit door ze in een praktisch voorbeeld voor zichzelf te laten spreken.</w:t>
       </w:r>
-      <w:r>
-        <w:rPr>
-          <w:lang w:val="nl-NL"/>
-        </w:rPr>
-        <w:br w:type="page"/>
-      </w:r>
-    </w:p>
-    <w:p>
-      <w:pPr>
-        <w:rPr>
-          <w:lang w:val="nl-NL"/>
-        </w:rPr>
-      </w:pPr>
-    </w:p>
-    <w:p>
-      <w:pPr>
-        <w:pStyle w:val="Geenafstand"/>
-        <w:rPr>
-          <w:lang w:val="en-GB"/>
-        </w:rPr>
-      </w:pPr>
-      <w:r>
-        <w:rPr>
-          <w:lang w:val="en-GB"/>
-        </w:rPr>
-        <w:t xml:space="preserve">These are the basic </w:t>
-      </w:r>
-      <w:proofErr w:type="spellStart"/>
-      <w:r>
-        <w:rPr>
-          <w:lang w:val="en-GB"/>
-        </w:rPr>
-        <w:t>gamesrules</w:t>
-      </w:r>
-      <w:proofErr w:type="spellEnd"/>
-      <w:r>
-        <w:rPr>
-          <w:lang w:val="en-GB"/>
-        </w:rPr>
-        <w:t xml:space="preserve"> for the rhythm game ‘paddle’. </w:t>
-      </w:r>
-    </w:p>
-    <w:p>
-      <w:pPr>
-        <w:pStyle w:val="Geenafstand"/>
-        <w:rPr>
-          <w:lang w:val="en-GB"/>
-        </w:rPr>
-      </w:pPr>
-    </w:p>
-    <w:p>
-      <w:pPr>
-        <w:pStyle w:val="Geenafstand"/>
-        <w:rPr>
-          <w:b/>
-          <w:bCs/>
-          <w:lang w:val="en-GB"/>
-        </w:rPr>
-      </w:pPr>
-      <w:r>
-        <w:rPr>
-          <w:b/>
-          <w:bCs/>
-          <w:lang w:val="en-GB"/>
-        </w:rPr>
-        <w:t>Overview by game element</w:t>
-      </w:r>
-    </w:p>
-    <w:p>
-      <w:pPr>
-        <w:pStyle w:val="Geenafstand"/>
-        <w:rPr>
-          <w:lang w:val="en-GB"/>
-        </w:rPr>
-      </w:pPr>
-    </w:p>
-    <w:p>
-      <w:pPr>
-        <w:pStyle w:val="Geenafstand"/>
-        <w:rPr>
-          <w:b/>
-          <w:bCs/>
-          <w:i/>
-          <w:iCs/>
-          <w:lang w:val="en-GB"/>
-        </w:rPr>
-      </w:pPr>
-      <w:r>
-        <w:rPr>
-          <w:b/>
-          <w:bCs/>
-          <w:i/>
-          <w:iCs/>
-          <w:lang w:val="en-GB"/>
-        </w:rPr>
-        <w:t>Rhythm rules</w:t>
-      </w:r>
-    </w:p>
-    <w:p>
-      <w:pPr>
-        <w:pStyle w:val="Geenafstand"/>
-        <w:rPr>
-          <w:lang w:val="en-GB"/>
-        </w:rPr>
-      </w:pPr>
-      <w:r>
-        <w:rPr>
-          <w:lang w:val="en-GB"/>
-        </w:rPr>
-        <w:t>The rhythm rules dictate the way music in incorporated in the game. This game has the three following music elements:</w:t>
-      </w:r>
-    </w:p>
-    <w:p>
-      <w:pPr>
-        <w:pStyle w:val="Geenafstand"/>
-        <w:numPr>
-          <w:ilvl w:val="0"/>
-          <w:numId w:val="1"/>
-        </w:numPr>
-        <w:rPr>
-          <w:lang w:val="en-GB"/>
-        </w:rPr>
-      </w:pPr>
-      <w:r>
-        <w:rPr>
-          <w:lang w:val="en-GB"/>
-        </w:rPr>
-        <w:t>BPM</w:t>
-      </w:r>
-    </w:p>
-    <w:p>
-      <w:pPr>
-        <w:pStyle w:val="Geenafstand"/>
-        <w:numPr>
-          <w:ilvl w:val="0"/>
-          <w:numId w:val="1"/>
-        </w:numPr>
-        <w:rPr>
-          <w:lang w:val="en-GB"/>
-        </w:rPr>
-      </w:pPr>
-      <w:r>
-        <w:rPr>
-          <w:lang w:val="en-GB"/>
-        </w:rPr>
-        <w:t>Notes</w:t>
-      </w:r>
-      <w:r>
-        <w:rPr>
-          <w:lang w:val="en-GB"/>
-        </w:rPr>
-        <w:t xml:space="preserve"> </w:t>
-      </w:r>
-    </w:p>
-    <w:p>
-      <w:pPr>
-        <w:pStyle w:val="Geenafstand"/>
-        <w:numPr>
-          <w:ilvl w:val="0"/>
-          <w:numId w:val="1"/>
-        </w:numPr>
-        <w:rPr>
-          <w:lang w:val="en-GB"/>
-        </w:rPr>
-      </w:pPr>
-      <w:r>
-        <w:rPr>
-          <w:lang w:val="en-GB"/>
-        </w:rPr>
-        <w:t>Time signature</w:t>
-      </w:r>
-    </w:p>
-    <w:p>
-      <w:pPr>
-        <w:pStyle w:val="Geenafstand"/>
-        <w:rPr>
-          <w:i/>
-          <w:iCs/>
-          <w:lang w:val="en-GB"/>
-        </w:rPr>
-      </w:pPr>
-    </w:p>
-    <w:p>
-      <w:pPr>
-        <w:pStyle w:val="Geenafstand"/>
-        <w:rPr>
-          <w:i/>
-          <w:iCs/>
-          <w:lang w:val="en-GB"/>
-        </w:rPr>
-      </w:pPr>
-      <w:r>
-        <w:rPr>
-          <w:i/>
-          <w:iCs/>
-          <w:lang w:val="en-GB"/>
-        </w:rPr>
-        <w:t>BPM</w:t>
-      </w:r>
-    </w:p>
-    <w:p>
-      <w:pPr>
-        <w:pStyle w:val="Geenafstand"/>
-        <w:rPr>
-          <w:lang w:val="en-GB"/>
-        </w:rPr>
-      </w:pPr>
-      <w:r>
-        <w:rPr>
-          <w:lang w:val="en-GB"/>
-        </w:rPr>
-        <w:t>The BPM dictates how the strong the upwards push is from the sea. If there is a high BPM, the sea is strong and the sailors need the paddle more. If the sea is calm however, they don’t have to paddle as much.</w:t>
-      </w:r>
-    </w:p>
-    <w:p>
-      <w:pPr>
-        <w:pStyle w:val="Geenafstand"/>
-        <w:rPr>
-          <w:i/>
-          <w:iCs/>
-          <w:lang w:val="en-GB"/>
-        </w:rPr>
-      </w:pPr>
-    </w:p>
-    <w:p>
-      <w:pPr>
-        <w:pStyle w:val="Geenafstand"/>
-        <w:rPr>
-          <w:i/>
-          <w:iCs/>
-          <w:lang w:val="en-GB"/>
-        </w:rPr>
-      </w:pPr>
-      <w:r>
-        <w:rPr>
-          <w:i/>
-          <w:iCs/>
-          <w:lang w:val="en-GB"/>
-        </w:rPr>
-        <w:t>Notes</w:t>
-      </w:r>
-    </w:p>
-    <w:p>
-      <w:pPr>
-        <w:pStyle w:val="Geenafstand"/>
-        <w:rPr>
-          <w:lang w:val="en-GB"/>
-        </w:rPr>
-      </w:pPr>
-      <w:r>
-        <w:rPr>
-          <w:lang w:val="en-GB"/>
-        </w:rPr>
-        <w:t>The notes are coupled to two things:</w:t>
-      </w:r>
-    </w:p>
-    <w:p>
-      <w:pPr>
-        <w:pStyle w:val="Geenafstand"/>
-        <w:numPr>
-          <w:ilvl w:val="0"/>
-          <w:numId w:val="1"/>
-        </w:numPr>
-        <w:rPr>
-          <w:lang w:val="en-GB"/>
-        </w:rPr>
-      </w:pPr>
-      <w:r>
-        <w:rPr>
-          <w:lang w:val="en-GB"/>
-        </w:rPr>
-        <w:t>BPM</w:t>
-      </w:r>
-    </w:p>
-    <w:p>
-      <w:pPr>
-        <w:pStyle w:val="Geenafstand"/>
-        <w:numPr>
-          <w:ilvl w:val="0"/>
-          <w:numId w:val="1"/>
-        </w:numPr>
-        <w:rPr>
-          <w:lang w:val="en-GB"/>
-        </w:rPr>
-      </w:pPr>
-      <w:bookmarkStart w:id="0" w:name="_Hlk183864988"/>
-      <w:r>
-        <w:rPr>
-          <w:lang w:val="en-GB"/>
-        </w:rPr>
-        <w:t>The direction the ship needs to go</w:t>
-      </w:r>
-    </w:p>
-    <w:bookmarkEnd w:id="0"/>
-    <w:p>
-      <w:pPr>
-        <w:pStyle w:val="Geenafstand"/>
-        <w:rPr>
-          <w:lang w:val="en-GB"/>
-        </w:rPr>
-      </w:pPr>
-    </w:p>
-    <w:p>
-      <w:pPr>
-        <w:pStyle w:val="Geenafstand"/>
-        <w:rPr>
-          <w:lang w:val="en-GB"/>
-        </w:rPr>
-      </w:pPr>
-      <w:r>
-        <w:rPr>
-          <w:lang w:val="en-GB"/>
-        </w:rPr>
-        <w:t>BPM: The speed at which the notes should be played. How stronger the sea, the more there needs to be paddled.</w:t>
-      </w:r>
-    </w:p>
-    <w:p>
-      <w:pPr>
-        <w:pStyle w:val="Geenafstand"/>
-        <w:rPr>
-          <w:lang w:val="en-GB"/>
-        </w:rPr>
-      </w:pPr>
-    </w:p>
-    <w:p>
-      <w:pPr>
-        <w:pStyle w:val="Geenafstand"/>
-        <w:rPr>
-          <w:lang w:val="en-GB"/>
-        </w:rPr>
-      </w:pPr>
-      <w:r>
-        <w:rPr>
-          <w:lang w:val="en-GB"/>
-        </w:rPr>
-        <w:t>The direction the ship needs to go</w:t>
-      </w:r>
-      <w:r>
-        <w:rPr>
-          <w:lang w:val="en-GB"/>
-        </w:rPr>
-        <w:t>: If the ship needs to go to from one side to the other, one side has to paddle more than the other. The players get notes assigned to play based on the strength of the sea and the strength needed to get to that side. For that there are paddle strengths coupled to conventional notes:</w:t>
-      </w:r>
-    </w:p>
-    <w:p>
-      <w:pPr>
-        <w:pStyle w:val="Geenafstand"/>
-        <w:numPr>
-          <w:ilvl w:val="0"/>
-          <w:numId w:val="1"/>
-        </w:numPr>
-        <w:rPr>
-          <w:lang w:val="en-GB"/>
-        </w:rPr>
-      </w:pPr>
-      <w:r>
-        <w:rPr>
-          <w:lang w:val="en-GB"/>
-        </w:rPr>
-        <w:t>Full note is one paddle. Not much strength needed</w:t>
-      </w:r>
-    </w:p>
-    <w:p>
-      <w:pPr>
-        <w:pStyle w:val="Geenafstand"/>
-        <w:numPr>
-          <w:ilvl w:val="0"/>
-          <w:numId w:val="1"/>
-        </w:numPr>
-        <w:rPr>
-          <w:lang w:val="en-GB"/>
-        </w:rPr>
-      </w:pPr>
-      <w:r>
-        <w:rPr>
-          <w:lang w:val="en-GB"/>
-        </w:rPr>
-        <w:t>Half a note is two paddles, a bit more strength is needed to move</w:t>
-      </w:r>
-    </w:p>
-    <w:p>
-      <w:pPr>
-        <w:pStyle w:val="Geenafstand"/>
-        <w:numPr>
-          <w:ilvl w:val="0"/>
-          <w:numId w:val="1"/>
-        </w:numPr>
-        <w:rPr>
-          <w:lang w:val="en-GB"/>
-        </w:rPr>
-      </w:pPr>
-      <w:r>
-        <w:rPr>
-          <w:lang w:val="en-GB"/>
-        </w:rPr>
-        <w:t>Quarter note are four paddles. The ship has to paddle quite some to move</w:t>
-      </w:r>
-    </w:p>
-    <w:p>
-      <w:pPr>
-        <w:pStyle w:val="Geenafstand"/>
-        <w:numPr>
-          <w:ilvl w:val="0"/>
-          <w:numId w:val="1"/>
-        </w:numPr>
-        <w:rPr>
-          <w:lang w:val="en-GB"/>
-        </w:rPr>
-      </w:pPr>
-      <w:r>
-        <w:rPr>
-          <w:lang w:val="en-GB"/>
-        </w:rPr>
-        <w:t>Eight note are eight paddles. The ship needs a lot of strength to get to one side.</w:t>
-      </w:r>
-    </w:p>
-    <w:p>
-      <w:pPr>
-        <w:pStyle w:val="Geenafstand"/>
-        <w:rPr>
-          <w:lang w:val="en-GB"/>
-        </w:rPr>
-      </w:pPr>
-    </w:p>
-    <w:p>
-      <w:pPr>
-        <w:pStyle w:val="Geenafstand"/>
-        <w:rPr>
-          <w:lang w:val="en-GB"/>
-        </w:rPr>
-      </w:pPr>
-      <w:r>
-        <w:rPr>
-          <w:lang w:val="en-GB"/>
-        </w:rPr>
-        <w:t>The players need to play the notes on time when they pop-up in the rhythm lines. If they are to early, or too late, the ship will move less in the direction that it needed too. Hitting them on time means that the ship will move on hitting that note.</w:t>
-      </w:r>
-    </w:p>
-    <w:p>
-      <w:pPr>
-        <w:pStyle w:val="Geenafstand"/>
-        <w:rPr>
-          <w:lang w:val="en-GB"/>
-        </w:rPr>
-      </w:pPr>
-    </w:p>
-    <w:p>
-      <w:pPr>
-        <w:pStyle w:val="Geenafstand"/>
-        <w:rPr>
-          <w:i/>
-          <w:iCs/>
-          <w:lang w:val="en-GB"/>
-        </w:rPr>
-      </w:pPr>
-      <w:r>
-        <w:rPr>
-          <w:i/>
-          <w:iCs/>
-          <w:lang w:val="en-GB"/>
-        </w:rPr>
-        <w:t>Time signature</w:t>
-      </w:r>
-    </w:p>
-    <w:p>
-      <w:pPr>
-        <w:pStyle w:val="Geenafstand"/>
-        <w:rPr>
-          <w:lang w:val="en-GB"/>
-        </w:rPr>
-      </w:pPr>
-      <w:r>
-        <w:rPr>
-          <w:lang w:val="en-GB"/>
-        </w:rPr>
-        <w:t>The time signature has for now the same function as it does in real music theory. Nothing special.</w:t>
-      </w:r>
-    </w:p>
-    <w:p>
-      <w:pPr>
-        <w:pStyle w:val="Geenafstand"/>
-        <w:rPr>
-          <w:lang w:val="en-GB"/>
-        </w:rPr>
-      </w:pPr>
-    </w:p>
-    <w:p>
-      <w:pPr>
-        <w:pStyle w:val="Geenafstand"/>
-        <w:rPr>
-          <w:lang w:val="en-GB"/>
-        </w:rPr>
-      </w:pPr>
-    </w:p>
-    <w:p>
-      <w:pPr>
-        <w:pStyle w:val="Geenafstand"/>
-        <w:rPr>
-          <w:b/>
-          <w:bCs/>
-          <w:i/>
-          <w:iCs/>
-          <w:lang w:val="en-GB"/>
-        </w:rPr>
-      </w:pPr>
-      <w:r>
-        <w:rPr>
-          <w:b/>
-          <w:bCs/>
-          <w:i/>
-          <w:iCs/>
-          <w:lang w:val="en-GB"/>
-        </w:rPr>
-        <w:t>World rules</w:t>
-      </w:r>
-    </w:p>
-    <w:p>
-      <w:pPr>
-        <w:pStyle w:val="Geenafstand"/>
-        <w:rPr>
-          <w:lang w:val="en-GB"/>
-        </w:rPr>
-      </w:pPr>
-      <w:r>
-        <w:rPr>
-          <w:lang w:val="en-GB"/>
-        </w:rPr>
-        <w:t>The world rules have the following three elements:</w:t>
-      </w:r>
-    </w:p>
-    <w:p>
-      <w:pPr>
-        <w:pStyle w:val="Geenafstand"/>
-        <w:numPr>
-          <w:ilvl w:val="0"/>
-          <w:numId w:val="1"/>
-        </w:numPr>
-        <w:rPr>
-          <w:lang w:val="en-GB"/>
-        </w:rPr>
-      </w:pPr>
-      <w:r>
-        <w:rPr>
-          <w:lang w:val="en-GB"/>
-        </w:rPr>
-        <w:t>Strength of the sea</w:t>
-      </w:r>
-    </w:p>
-    <w:p>
-      <w:pPr>
-        <w:pStyle w:val="Geenafstand"/>
-        <w:ind w:left="720"/>
-        <w:rPr>
-          <w:lang w:val="en-GB"/>
-        </w:rPr>
-      </w:pPr>
-      <w:r>
-        <w:rPr>
-          <w:lang w:val="en-GB"/>
-        </w:rPr>
-        <w:lastRenderedPageBreak/>
-        <w:t>This is based on the BPM of the level. The higher the BPM, the stronger the sea’s upwards push is. When the players don’t row, the boat get pushed upwards.</w:t>
-      </w:r>
-    </w:p>
-    <w:p>
-      <w:pPr>
-        <w:pStyle w:val="Geenafstand"/>
-        <w:numPr>
-          <w:ilvl w:val="0"/>
-          <w:numId w:val="1"/>
-        </w:numPr>
-        <w:rPr>
-          <w:b/>
-          <w:bCs/>
-          <w:lang w:val="en-GB"/>
-        </w:rPr>
-      </w:pPr>
-      <w:r>
-        <w:rPr>
-          <w:lang w:val="en-GB"/>
-        </w:rPr>
-        <w:t>Ship movement</w:t>
-      </w:r>
-    </w:p>
-    <w:p>
-      <w:pPr>
-        <w:pStyle w:val="Geenafstand"/>
-        <w:ind w:left="720"/>
-        <w:rPr>
-          <w:lang w:val="en-GB"/>
-        </w:rPr>
-      </w:pPr>
-      <w:r>
-        <w:rPr>
-          <w:lang w:val="en-GB"/>
-        </w:rPr>
-        <w:t xml:space="preserve">The ship movement is impacted by the inputs of the players. The ship can move to the right, left and downwards. </w:t>
-      </w:r>
-    </w:p>
-    <w:p>
-      <w:pPr>
-        <w:pStyle w:val="Geenafstand"/>
-        <w:numPr>
-          <w:ilvl w:val="0"/>
-          <w:numId w:val="1"/>
-        </w:numPr>
-        <w:rPr>
-          <w:b/>
-          <w:bCs/>
-          <w:lang w:val="en-GB"/>
-        </w:rPr>
-      </w:pPr>
-      <w:r>
-        <w:rPr>
-          <w:lang w:val="en-GB"/>
-        </w:rPr>
-        <w:t>Obstacles</w:t>
-      </w:r>
-    </w:p>
-    <w:p>
-      <w:pPr>
-        <w:pStyle w:val="Geenafstand"/>
-        <w:ind w:left="720"/>
-        <w:rPr>
-          <w:lang w:val="en-GB"/>
-        </w:rPr>
-      </w:pPr>
-      <w:r>
-        <w:rPr>
-          <w:lang w:val="en-GB"/>
-        </w:rPr>
-        <w:t>Three types of obstacles are envisioned, with one set for MVP release:</w:t>
-      </w:r>
-    </w:p>
-    <w:p>
-      <w:pPr>
-        <w:pStyle w:val="Geenafstand"/>
-        <w:numPr>
-          <w:ilvl w:val="0"/>
-          <w:numId w:val="2"/>
-        </w:numPr>
-        <w:rPr>
-          <w:b/>
-          <w:bCs/>
-          <w:lang w:val="en-GB"/>
-        </w:rPr>
-      </w:pPr>
-      <w:r>
-        <w:rPr>
-          <w:lang w:val="en-GB"/>
-        </w:rPr>
-        <w:t>Rock (</w:t>
-      </w:r>
-      <w:proofErr w:type="spellStart"/>
-      <w:r>
-        <w:rPr>
-          <w:lang w:val="en-GB"/>
-        </w:rPr>
-        <w:t>mvp</w:t>
-      </w:r>
-      <w:proofErr w:type="spellEnd"/>
-      <w:r>
-        <w:rPr>
-          <w:lang w:val="en-GB"/>
-        </w:rPr>
-        <w:t>)</w:t>
-      </w:r>
-    </w:p>
-    <w:p>
-      <w:pPr>
-        <w:pStyle w:val="Geenafstand"/>
-        <w:ind w:left="1440"/>
-        <w:rPr>
-          <w:lang w:val="en-GB"/>
-        </w:rPr>
-      </w:pPr>
-      <w:r>
-        <w:rPr>
-          <w:lang w:val="en-GB"/>
-        </w:rPr>
-        <w:t>The rock, on hit, makes the ship lose health. If the ship loses all their health, it sinks and the game over screen is shown.</w:t>
-      </w:r>
-    </w:p>
-    <w:p>
-      <w:pPr>
-        <w:pStyle w:val="Geenafstand"/>
-        <w:numPr>
-          <w:ilvl w:val="0"/>
-          <w:numId w:val="2"/>
-        </w:numPr>
-        <w:rPr>
-          <w:lang w:val="en-GB"/>
-        </w:rPr>
-      </w:pPr>
-      <w:r>
-        <w:rPr>
-          <w:lang w:val="en-GB"/>
-        </w:rPr>
-        <w:t>Seaweed</w:t>
-      </w:r>
-    </w:p>
-    <w:p>
-      <w:pPr>
-        <w:pStyle w:val="Geenafstand"/>
-        <w:ind w:left="1440"/>
-        <w:rPr>
-          <w:lang w:val="en-GB"/>
-        </w:rPr>
-      </w:pPr>
-      <w:proofErr w:type="spellStart"/>
-      <w:r>
-        <w:rPr>
-          <w:lang w:val="en-GB"/>
-        </w:rPr>
-        <w:t>Slowsdown</w:t>
-      </w:r>
-      <w:proofErr w:type="spellEnd"/>
-      <w:r>
-        <w:rPr>
-          <w:lang w:val="en-GB"/>
-        </w:rPr>
-        <w:t xml:space="preserve"> the boat on the side of which it hits first. That side can only in full notes for 4 seconds. Meaning that they row slower for one rhythm played.</w:t>
-      </w:r>
-    </w:p>
-    <w:p>
-      <w:pPr>
-        <w:pStyle w:val="Geenafstand"/>
-        <w:numPr>
-          <w:ilvl w:val="0"/>
-          <w:numId w:val="2"/>
-        </w:numPr>
-        <w:rPr>
-          <w:lang w:val="en-GB"/>
-        </w:rPr>
-      </w:pPr>
-      <w:r>
-        <w:rPr>
-          <w:lang w:val="en-GB"/>
-        </w:rPr>
-        <w:t>Net</w:t>
-      </w:r>
-    </w:p>
-    <w:p>
-      <w:pPr>
-        <w:pStyle w:val="Geenafstand"/>
-        <w:ind w:left="1440"/>
-        <w:rPr>
-          <w:lang w:val="en-GB"/>
-        </w:rPr>
-      </w:pPr>
-      <w:r>
-        <w:rPr>
-          <w:lang w:val="en-GB"/>
-        </w:rPr>
-        <w:t>The side of which it hits loses their paddles for 4 seconds. Meaning they can’t row at all for one rhythm played.</w:t>
-      </w:r>
-    </w:p>
-    <w:p>
-      <w:pPr>
-        <w:pStyle w:val="Geenafstand"/>
-        <w:rPr>
-          <w:lang w:val="en-GB"/>
-        </w:rPr>
-      </w:pPr>
-    </w:p>
-    <w:p>
-      <w:pPr>
-        <w:pStyle w:val="Geenafstand"/>
-        <w:rPr>
-          <w:b/>
-          <w:bCs/>
-          <w:i/>
-          <w:iCs/>
-          <w:lang w:val="en-GB"/>
-        </w:rPr>
-      </w:pPr>
-      <w:r>
-        <w:rPr>
-          <w:b/>
-          <w:bCs/>
-          <w:i/>
-          <w:iCs/>
-          <w:lang w:val="en-GB"/>
-        </w:rPr>
-        <w:t>Player movement rules</w:t>
-      </w:r>
-    </w:p>
-    <w:p>
-      <w:pPr>
-        <w:pStyle w:val="Geenafstand"/>
-        <w:rPr>
-          <w:lang w:val="en-GB"/>
-        </w:rPr>
-      </w:pPr>
-      <w:r>
-        <w:rPr>
-          <w:lang w:val="en-GB"/>
-        </w:rPr>
-        <w:t>The movement rules are based on the game mode. There are two possible game modes for the game:</w:t>
-      </w:r>
-    </w:p>
-    <w:p>
-      <w:pPr>
-        <w:pStyle w:val="Geenafstand"/>
-        <w:numPr>
-          <w:ilvl w:val="0"/>
-          <w:numId w:val="1"/>
-        </w:numPr>
-        <w:rPr>
-          <w:lang w:val="en-GB"/>
-        </w:rPr>
-      </w:pPr>
-      <w:r>
-        <w:rPr>
-          <w:lang w:val="en-GB"/>
-        </w:rPr>
-        <w:t>1- A pre-made level where the players need to play pre-determined notes.</w:t>
-      </w:r>
-    </w:p>
-    <w:p>
-      <w:pPr>
-        <w:pStyle w:val="Geenafstand"/>
-        <w:numPr>
-          <w:ilvl w:val="0"/>
-          <w:numId w:val="1"/>
-        </w:numPr>
-        <w:rPr>
-          <w:lang w:val="en-GB"/>
-        </w:rPr>
-      </w:pPr>
-      <w:r>
-        <w:rPr>
-          <w:lang w:val="en-GB"/>
-        </w:rPr>
-        <w:t>2- A more dynamic level where the players, or a third player, chooses the direction they need to go and select a suitable rhythm.</w:t>
-      </w:r>
-    </w:p>
-    <w:p>
-      <w:pPr>
-        <w:pStyle w:val="Geenafstand"/>
-        <w:ind w:left="360"/>
-        <w:rPr>
-          <w:lang w:val="en-GB"/>
-        </w:rPr>
-      </w:pPr>
-    </w:p>
-    <w:p>
-      <w:pPr>
-        <w:pStyle w:val="Geenafstand"/>
-        <w:rPr>
-          <w:i/>
-          <w:iCs/>
-          <w:lang w:val="en-GB"/>
-        </w:rPr>
-      </w:pPr>
-      <w:r>
-        <w:rPr>
-          <w:i/>
-          <w:iCs/>
-          <w:lang w:val="en-GB"/>
-        </w:rPr>
-        <w:t>Game mode 1</w:t>
-      </w:r>
-      <w:r>
-        <w:rPr>
-          <w:i/>
-          <w:iCs/>
-          <w:lang w:val="en-GB"/>
-        </w:rPr>
-        <w:t xml:space="preserve"> (</w:t>
-      </w:r>
-      <w:proofErr w:type="spellStart"/>
-      <w:r>
-        <w:rPr>
-          <w:i/>
-          <w:iCs/>
-          <w:lang w:val="en-GB"/>
-        </w:rPr>
-        <w:t>mvp</w:t>
-      </w:r>
-      <w:proofErr w:type="spellEnd"/>
-      <w:r>
-        <w:rPr>
-          <w:i/>
-          <w:iCs/>
-          <w:lang w:val="en-GB"/>
-        </w:rPr>
-        <w:t>)</w:t>
-      </w:r>
-    </w:p>
-    <w:p>
-      <w:pPr>
-        <w:pStyle w:val="Geenafstand"/>
-        <w:rPr>
-          <w:lang w:val="en-GB"/>
-        </w:rPr>
-      </w:pPr>
-      <w:r>
-        <w:rPr>
-          <w:lang w:val="en-GB"/>
-        </w:rPr>
-        <w:t xml:space="preserve">In this game mode the players follow a </w:t>
-      </w:r>
-      <w:r>
-        <w:rPr>
-          <w:lang w:val="en-GB"/>
-        </w:rPr>
-        <w:t>pre-determined route based on rhythms of that level. You could see it as a track you play when playing DDR or any other rhythm game. The players are not given any choice which way they move.</w:t>
-      </w:r>
-    </w:p>
-    <w:p>
-      <w:pPr>
-        <w:pStyle w:val="Geenafstand"/>
-        <w:rPr>
-          <w:lang w:val="en-GB"/>
-        </w:rPr>
-      </w:pPr>
-    </w:p>
-    <w:p>
-      <w:pPr>
-        <w:pStyle w:val="Geenafstand"/>
-        <w:rPr>
-          <w:i/>
-          <w:iCs/>
-          <w:lang w:val="en-GB"/>
-        </w:rPr>
-      </w:pPr>
-      <w:r>
-        <w:rPr>
-          <w:i/>
-          <w:iCs/>
-          <w:lang w:val="en-GB"/>
-        </w:rPr>
-        <w:t>Game mode 2</w:t>
-      </w:r>
-    </w:p>
-    <w:p>
-      <w:pPr>
-        <w:pStyle w:val="Geenafstand"/>
-        <w:rPr>
-          <w:lang w:val="en-GB"/>
-        </w:rPr>
-      </w:pPr>
-      <w:r>
-        <w:rPr>
-          <w:lang w:val="en-GB"/>
-        </w:rPr>
-        <w:t>This game mode the players choose the direction they want to go to by choosing a suitable rhythm combo. The players then paddle this route by hitting the notes on the right time. This game mode is a bit more dynamic and needs some amount of strategy.</w:t>
-      </w:r>
-    </w:p>
-    <w:p>
-      <w:pPr>
-        <w:rPr>
-          <w:lang w:val="en-GB"/>
-        </w:rPr>
-      </w:pPr>
-      <w:r>
-        <w:rPr>
-          <w:lang w:val="en-GB"/>
-        </w:rPr>
-        <w:br w:type="page"/>
-      </w:r>
-    </w:p>
-    <w:p>
-      <w:pPr>
-        <w:pStyle w:val="Geenafstand"/>
-        <w:rPr>
-          <w:lang w:val="nl-NL"/>
-        </w:rPr>
-      </w:pPr>
-      <w:r>
-        <w:rPr>
-          <w:lang w:val="nl-NL"/>
-        </w:rPr>
-        <w:lastRenderedPageBreak/>
-        <w:t xml:space="preserve">Complete </w:t>
-      </w:r>
-      <w:proofErr w:type="spellStart"/>
-      <w:r>
-        <w:rPr>
-          <w:lang w:val="nl-NL"/>
-        </w:rPr>
-        <w:t>gamerules</w:t>
-      </w:r>
-      <w:proofErr w:type="spellEnd"/>
-      <w:r>
-        <w:rPr>
-          <w:lang w:val="nl-NL"/>
-        </w:rPr>
-        <w:t>:</w:t>
-      </w:r>
-    </w:p>
-    <w:p>
-      <w:pPr>
-        <w:pStyle w:val="Geenafstand"/>
-        <w:rPr>
-          <w:lang w:val="nl-NL"/>
-        </w:rPr>
-      </w:pPr>
-    </w:p>
-    <w:p>
-      <w:pPr>
-        <w:pStyle w:val="Geenafstand"/>
-        <w:rPr>
-          <w:lang w:val="nl-NL"/>
-        </w:rPr>
-      </w:pPr>
-      <w:proofErr w:type="spellStart"/>
-      <w:r>
-        <w:rPr>
-          <w:lang w:val="nl-NL"/>
-        </w:rPr>
-        <w:t>Paddle</w:t>
-      </w:r>
-      <w:proofErr w:type="spellEnd"/>
-      <w:r>
-        <w:rPr>
-          <w:lang w:val="nl-NL"/>
-        </w:rPr>
-        <w:t xml:space="preserve"> is een spel waar j</w:t>
-      </w:r>
-      <w:r>
-        <w:rPr>
-          <w:lang w:val="nl-NL"/>
-        </w:rPr>
-        <w:t xml:space="preserve">e op tijd noten moet spelen om een boot te navigeren op zee. De noten die je moet spelen zijn bepaald aan de hand van de richting je uit moet. De noten die gespeeld moeten worden zie je links of rechts van het scherm, gerelateerd welke speler je bent. </w:t>
-      </w:r>
-    </w:p>
-    <w:p>
-      <w:pPr>
-        <w:pStyle w:val="Geenafstand"/>
-        <w:rPr>
-          <w:lang w:val="nl-NL"/>
-        </w:rPr>
-      </w:pPr>
-    </w:p>
-    <w:p>
-      <w:pPr>
-        <w:pStyle w:val="Geenafstand"/>
-        <w:rPr>
-          <w:lang w:val="nl-NL"/>
-        </w:rPr>
-      </w:pPr>
-      <w:r>
-        <w:rPr>
-          <w:lang w:val="nl-NL"/>
-        </w:rPr>
-        <w:t>Er zijn een aantal noten die je kunt tegenkomen:</w:t>
-      </w:r>
-    </w:p>
-    <w:p>
-      <w:pPr>
-        <w:pStyle w:val="Geenafstand"/>
-        <w:numPr>
-          <w:ilvl w:val="0"/>
-          <w:numId w:val="3"/>
-        </w:numPr>
-        <w:rPr>
-          <w:lang w:val="nl-NL"/>
-        </w:rPr>
-      </w:pPr>
-      <w:r>
-        <w:rPr>
-          <w:lang w:val="nl-NL"/>
-        </w:rPr>
-        <w:t>De hele noot, deze druk je vier tellen in</w:t>
-      </w:r>
-    </w:p>
-    <w:p>
-      <w:pPr>
-        <w:pStyle w:val="Geenafstand"/>
-        <w:numPr>
-          <w:ilvl w:val="0"/>
-          <w:numId w:val="3"/>
-        </w:numPr>
-        <w:rPr>
-          <w:lang w:val="nl-NL"/>
-        </w:rPr>
-      </w:pPr>
-      <w:r>
-        <w:rPr>
-          <w:lang w:val="nl-NL"/>
-        </w:rPr>
-        <w:t>De halve noot, deze druk je twee tellen in</w:t>
-      </w:r>
-    </w:p>
-    <w:p>
-      <w:pPr>
-        <w:pStyle w:val="Geenafstand"/>
-        <w:numPr>
-          <w:ilvl w:val="0"/>
-          <w:numId w:val="3"/>
-        </w:numPr>
-        <w:rPr>
-          <w:lang w:val="nl-NL"/>
-        </w:rPr>
-      </w:pPr>
-      <w:r>
-        <w:rPr>
-          <w:lang w:val="nl-NL"/>
-        </w:rPr>
-        <w:t>De kwart noot, deze druk je een tel in</w:t>
-      </w:r>
-    </w:p>
-    <w:p>
-      <w:pPr>
-        <w:pStyle w:val="Geenafstand"/>
-        <w:numPr>
-          <w:ilvl w:val="0"/>
-          <w:numId w:val="3"/>
-        </w:numPr>
-        <w:rPr>
-          <w:lang w:val="nl-NL"/>
-        </w:rPr>
-      </w:pPr>
-      <w:r>
-        <w:rPr>
-          <w:lang w:val="nl-NL"/>
-        </w:rPr>
-        <w:t>De achtste noot, deze druk je een halve tel in.</w:t>
-      </w:r>
-    </w:p>
-    <w:p>
-      <w:pPr>
-        <w:pStyle w:val="Geenafstand"/>
-        <w:rPr>
-          <w:lang w:val="nl-NL"/>
-        </w:rPr>
-      </w:pPr>
-    </w:p>
-    <w:p>
-      <w:pPr>
-        <w:pStyle w:val="Geenafstand"/>
-        <w:rPr>
-          <w:lang w:val="nl-NL"/>
-        </w:rPr>
-      </w:pPr>
-      <w:r>
-        <w:rPr>
-          <w:lang w:val="nl-NL"/>
-        </w:rPr>
-        <w:t xml:space="preserve">Hoeveel seconden is een tel? Dat ligt aan de snelheid van de zee, welke is gekoppeld aan de beats per minute van dat level. Heeft het level een langzame strooming, dan is de BPM laag. Echter is de zee onrustig? Dan zal de BPM hoger liggen. </w:t>
-      </w:r>
-    </w:p>
-    <w:p>
-      <w:pPr>
-        <w:pStyle w:val="Geenafstand"/>
-        <w:rPr>
-          <w:lang w:val="nl-NL"/>
-        </w:rPr>
-      </w:pPr>
-    </w:p>
-    <w:p>
-      <w:pPr>
-        <w:pStyle w:val="Geenafstand"/>
-        <w:rPr>
-          <w:lang w:val="nl-NL"/>
-        </w:rPr>
-      </w:pPr>
-      <w:r>
-        <w:rPr>
-          <w:lang w:val="nl-NL"/>
-        </w:rPr>
-        <w:t>Je moet als speler de op het juiste moment de correcte noot spelen. Dit is te herleiden uit jouw maatlijn. Deze zie je links voor speler een en rechts voor speler 2.</w:t>
-      </w:r>
-    </w:p>
-    <w:p>
-      <w:pPr>
-        <w:pStyle w:val="Geenafstand"/>
-        <w:rPr>
-          <w:lang w:val="nl-NL"/>
-        </w:rPr>
-      </w:pPr>
-    </w:p>
-    <w:p>
-      <w:pPr>
-        <w:pStyle w:val="Geenafstand"/>
-        <w:rPr>
-          <w:lang w:val="nl-NL"/>
-        </w:rPr>
-      </w:pPr>
-    </w:p>
-    <w:p>
-      <w:pPr>
-        <w:pStyle w:val="Geenafstand"/>
-        <w:rPr>
-          <w:lang w:val="nl-NL"/>
-        </w:rPr>
-      </w:pPr>
-    </w:p>
-    <w:p>
-      <w:pPr>
-        <w:pStyle w:val="Geenafstand"/>
-        <w:rPr>
-          <w:lang w:val="nl-NL"/>
-        </w:rPr>
-      </w:pPr>
-      <w:r>
-        <w:rPr>
-          <w:lang w:val="nl-NL"/>
-        </w:rPr>
-        <w:t>De game en muziek theorie</w:t>
-      </w:r>
-    </w:p>
-    <w:p>
-      <w:pPr>
-        <w:pStyle w:val="Geenafstand"/>
-        <w:rPr>
-          <w:lang w:val="nl-NL"/>
-        </w:rPr>
-      </w:pPr>
-      <w:r>
-        <w:rPr>
-          <w:lang w:val="nl-NL"/>
-        </w:rPr>
-        <w:t>Het kan zijn dat een zijde van het schip geen of minder noten hoeft te spelen. Dit ligt er aan naar welke kant er gevaren dient te worden. Als de boot naar rechts moet, dan zal links complexere ritmes hebben dan rechts. Vice versa geld natuurlijk ook. Lukt het niet om een of meerdere noten te spelen, dan gaat de boot niet die richting op. Dit kan ervoor zorgen dat de boot tegen een obstakel knalt. Hierdoor is het risico groter dat de boot zinkt. Het is dus van belang als speler om de juiste noten op het juiste moment te spelen.</w:t>
-      </w:r>
-    </w:p>
-    <w:p>
-      <w:pPr>
-        <w:pStyle w:val="Geenafstand"/>
-        <w:rPr>
-          <w:lang w:val="nl-NL"/>
-        </w:rPr>
-      </w:pPr>
     </w:p>
     <w:sectPr>
       <w:pgSz w:w="11906" w:h="16838" w:code="9"/>
@@ -2677,15 +1434,15 @@
     <w:lsdException w:name="Unresolved Mention" w:semiHidden="1" w:unhideWhenUsed="1"/>
     <w:lsdException w:name="Smart Link" w:semiHidden="1" w:unhideWhenUsed="1"/>
   </w:latentStyles>
-  <w:style w:type="paragraph" w:default="1" w:styleId="Standaard">
+  <w:style w:type="paragraph" w:default="1" w:styleId="Normal">
     <w:name w:val="Normal"/>
     <w:qFormat/>
   </w:style>
-  <w:style w:type="paragraph" w:styleId="Kop1">
+  <w:style w:type="paragraph" w:styleId="Heading1">
     <w:name w:val="heading 1"/>
-    <w:basedOn w:val="Standaard"/>
-    <w:next w:val="Standaard"/>
-    <w:link w:val="Kop1Char"/>
+    <w:basedOn w:val="Normal"/>
+    <w:next w:val="Normal"/>
+    <w:link w:val="Heading1Char"/>
     <w:uiPriority w:val="9"/>
     <w:qFormat/>
     <w:rsid w:val="00B668B5"/>
@@ -2702,11 +1459,11 @@
       <w:szCs w:val="40"/>
     </w:rPr>
   </w:style>
-  <w:style w:type="paragraph" w:styleId="Kop2">
+  <w:style w:type="paragraph" w:styleId="Heading2">
     <w:name w:val="heading 2"/>
-    <w:basedOn w:val="Standaard"/>
-    <w:next w:val="Standaard"/>
-    <w:link w:val="Kop2Char"/>
+    <w:basedOn w:val="Normal"/>
+    <w:next w:val="Normal"/>
+    <w:link w:val="Heading2Char"/>
     <w:uiPriority w:val="9"/>
     <w:semiHidden/>
     <w:unhideWhenUsed/>
@@ -2725,11 +1482,11 @@
       <w:szCs w:val="32"/>
     </w:rPr>
   </w:style>
-  <w:style w:type="paragraph" w:styleId="Kop3">
+  <w:style w:type="paragraph" w:styleId="Heading3">
     <w:name w:val="heading 3"/>
-    <w:basedOn w:val="Standaard"/>
-    <w:next w:val="Standaard"/>
-    <w:link w:val="Kop3Char"/>
+    <w:basedOn w:val="Normal"/>
+    <w:next w:val="Normal"/>
+    <w:link w:val="Heading3Char"/>
     <w:uiPriority w:val="9"/>
     <w:semiHidden/>
     <w:unhideWhenUsed/>
@@ -2748,11 +1505,11 @@
       <w:szCs w:val="28"/>
     </w:rPr>
   </w:style>
-  <w:style w:type="paragraph" w:styleId="Kop4">
+  <w:style w:type="paragraph" w:styleId="Heading4">
     <w:name w:val="heading 4"/>
-    <w:basedOn w:val="Standaard"/>
-    <w:next w:val="Standaard"/>
-    <w:link w:val="Kop4Char"/>
+    <w:basedOn w:val="Normal"/>
+    <w:next w:val="Normal"/>
+    <w:link w:val="Heading4Char"/>
     <w:uiPriority w:val="9"/>
     <w:semiHidden/>
     <w:unhideWhenUsed/>
@@ -2771,11 +1528,11 @@
       <w:color w:val="0F4761" w:themeColor="accent1" w:themeShade="BF"/>
     </w:rPr>
   </w:style>
-  <w:style w:type="paragraph" w:styleId="Kop5">
+  <w:style w:type="paragraph" w:styleId="Heading5">
     <w:name w:val="heading 5"/>
-    <w:basedOn w:val="Standaard"/>
-    <w:next w:val="Standaard"/>
-    <w:link w:val="Kop5Char"/>
+    <w:basedOn w:val="Normal"/>
+    <w:next w:val="Normal"/>
+    <w:link w:val="Heading5Char"/>
     <w:uiPriority w:val="9"/>
     <w:semiHidden/>
     <w:unhideWhenUsed/>
@@ -2792,11 +1549,11 @@
       <w:color w:val="0F4761" w:themeColor="accent1" w:themeShade="BF"/>
     </w:rPr>
   </w:style>
-  <w:style w:type="paragraph" w:styleId="Kop6">
+  <w:style w:type="paragraph" w:styleId="Heading6">
     <w:name w:val="heading 6"/>
-    <w:basedOn w:val="Standaard"/>
-    <w:next w:val="Standaard"/>
-    <w:link w:val="Kop6Char"/>
+    <w:basedOn w:val="Normal"/>
+    <w:next w:val="Normal"/>
+    <w:link w:val="Heading6Char"/>
     <w:uiPriority w:val="9"/>
     <w:semiHidden/>
     <w:unhideWhenUsed/>
@@ -2815,11 +1572,11 @@
       <w:color w:val="595959" w:themeColor="text1" w:themeTint="A6"/>
     </w:rPr>
   </w:style>
-  <w:style w:type="paragraph" w:styleId="Kop7">
+  <w:style w:type="paragraph" w:styleId="Heading7">
     <w:name w:val="heading 7"/>
-    <w:basedOn w:val="Standaard"/>
-    <w:next w:val="Standaard"/>
-    <w:link w:val="Kop7Char"/>
+    <w:basedOn w:val="Normal"/>
+    <w:next w:val="Normal"/>
+    <w:link w:val="Heading7Char"/>
     <w:uiPriority w:val="9"/>
     <w:semiHidden/>
     <w:unhideWhenUsed/>
@@ -2836,11 +1593,11 @@
       <w:color w:val="595959" w:themeColor="text1" w:themeTint="A6"/>
     </w:rPr>
   </w:style>
-  <w:style w:type="paragraph" w:styleId="Kop8">
+  <w:style w:type="paragraph" w:styleId="Heading8">
     <w:name w:val="heading 8"/>
-    <w:basedOn w:val="Standaard"/>
-    <w:next w:val="Standaard"/>
-    <w:link w:val="Kop8Char"/>
+    <w:basedOn w:val="Normal"/>
+    <w:next w:val="Normal"/>
+    <w:link w:val="Heading8Char"/>
     <w:uiPriority w:val="9"/>
     <w:semiHidden/>
     <w:unhideWhenUsed/>
@@ -2859,11 +1616,11 @@
       <w:color w:val="272727" w:themeColor="text1" w:themeTint="D8"/>
     </w:rPr>
   </w:style>
-  <w:style w:type="paragraph" w:styleId="Kop9">
+  <w:style w:type="paragraph" w:styleId="Heading9">
     <w:name w:val="heading 9"/>
-    <w:basedOn w:val="Standaard"/>
-    <w:next w:val="Standaard"/>
-    <w:link w:val="Kop9Char"/>
+    <w:basedOn w:val="Normal"/>
+    <w:next w:val="Normal"/>
+    <w:link w:val="Heading9Char"/>
     <w:uiPriority w:val="9"/>
     <w:semiHidden/>
     <w:unhideWhenUsed/>
@@ -2880,13 +1637,13 @@
       <w:color w:val="272727" w:themeColor="text1" w:themeTint="D8"/>
     </w:rPr>
   </w:style>
-  <w:style w:type="character" w:default="1" w:styleId="Standaardalinea-lettertype">
+  <w:style w:type="character" w:default="1" w:styleId="DefaultParagraphFont">
     <w:name w:val="Default Paragraph Font"/>
     <w:uiPriority w:val="1"/>
     <w:semiHidden/>
     <w:unhideWhenUsed/>
   </w:style>
-  <w:style w:type="table" w:default="1" w:styleId="Standaardtabel">
+  <w:style w:type="table" w:default="1" w:styleId="TableNormal">
     <w:name w:val="Normal Table"/>
     <w:uiPriority w:val="99"/>
     <w:semiHidden/>
@@ -2901,16 +1658,16 @@
       </w:tblCellMar>
     </w:tblPr>
   </w:style>
-  <w:style w:type="numbering" w:default="1" w:styleId="Geenlijst">
+  <w:style w:type="numbering" w:default="1" w:styleId="NoList">
     <w:name w:val="No List"/>
     <w:uiPriority w:val="99"/>
     <w:semiHidden/>
     <w:unhideWhenUsed/>
   </w:style>
-  <w:style w:type="character" w:customStyle="1" w:styleId="Kop1Char">
-    <w:name w:val="Kop 1 Char"/>
-    <w:basedOn w:val="Standaardalinea-lettertype"/>
-    <w:link w:val="Kop1"/>
+  <w:style w:type="character" w:customStyle="1" w:styleId="Heading1Char">
+    <w:name w:val="Heading 1 Char"/>
+    <w:basedOn w:val="DefaultParagraphFont"/>
+    <w:link w:val="Heading1"/>
     <w:uiPriority w:val="9"/>
     <w:rsid w:val="00B668B5"/>
     <w:rPr>
@@ -2920,10 +1677,10 @@
       <w:szCs w:val="40"/>
     </w:rPr>
   </w:style>
-  <w:style w:type="character" w:customStyle="1" w:styleId="Kop2Char">
-    <w:name w:val="Kop 2 Char"/>
-    <w:basedOn w:val="Standaardalinea-lettertype"/>
-    <w:link w:val="Kop2"/>
+  <w:style w:type="character" w:customStyle="1" w:styleId="Heading2Char">
+    <w:name w:val="Heading 2 Char"/>
+    <w:basedOn w:val="DefaultParagraphFont"/>
+    <w:link w:val="Heading2"/>
     <w:uiPriority w:val="9"/>
     <w:semiHidden/>
     <w:rsid w:val="00B668B5"/>
@@ -2934,10 +1691,10 @@
       <w:szCs w:val="32"/>
     </w:rPr>
   </w:style>
-  <w:style w:type="character" w:customStyle="1" w:styleId="Kop3Char">
-    <w:name w:val="Kop 3 Char"/>
-    <w:basedOn w:val="Standaardalinea-lettertype"/>
-    <w:link w:val="Kop3"/>
+  <w:style w:type="character" w:customStyle="1" w:styleId="Heading3Char">
+    <w:name w:val="Heading 3 Char"/>
+    <w:basedOn w:val="DefaultParagraphFont"/>
+    <w:link w:val="Heading3"/>
     <w:uiPriority w:val="9"/>
     <w:semiHidden/>
     <w:rsid w:val="00B668B5"/>
@@ -2948,10 +1705,10 @@
       <w:szCs w:val="28"/>
     </w:rPr>
   </w:style>
-  <w:style w:type="character" w:customStyle="1" w:styleId="Kop4Char">
-    <w:name w:val="Kop 4 Char"/>
-    <w:basedOn w:val="Standaardalinea-lettertype"/>
-    <w:link w:val="Kop4"/>
+  <w:style w:type="character" w:customStyle="1" w:styleId="Heading4Char">
+    <w:name w:val="Heading 4 Char"/>
+    <w:basedOn w:val="DefaultParagraphFont"/>
+    <w:link w:val="Heading4"/>
     <w:uiPriority w:val="9"/>
     <w:semiHidden/>
     <w:rsid w:val="00B668B5"/>
@@ -2962,10 +1719,10 @@
       <w:color w:val="0F4761" w:themeColor="accent1" w:themeShade="BF"/>
     </w:rPr>
   </w:style>
-  <w:style w:type="character" w:customStyle="1" w:styleId="Kop5Char">
-    <w:name w:val="Kop 5 Char"/>
-    <w:basedOn w:val="Standaardalinea-lettertype"/>
-    <w:link w:val="Kop5"/>
+  <w:style w:type="character" w:customStyle="1" w:styleId="Heading5Char">
+    <w:name w:val="Heading 5 Char"/>
+    <w:basedOn w:val="DefaultParagraphFont"/>
+    <w:link w:val="Heading5"/>
     <w:uiPriority w:val="9"/>
     <w:semiHidden/>
     <w:rsid w:val="00B668B5"/>
@@ -2974,10 +1731,10 @@
       <w:color w:val="0F4761" w:themeColor="accent1" w:themeShade="BF"/>
     </w:rPr>
   </w:style>
-  <w:style w:type="character" w:customStyle="1" w:styleId="Kop6Char">
-    <w:name w:val="Kop 6 Char"/>
-    <w:basedOn w:val="Standaardalinea-lettertype"/>
-    <w:link w:val="Kop6"/>
+  <w:style w:type="character" w:customStyle="1" w:styleId="Heading6Char">
+    <w:name w:val="Heading 6 Char"/>
+    <w:basedOn w:val="DefaultParagraphFont"/>
+    <w:link w:val="Heading6"/>
     <w:uiPriority w:val="9"/>
     <w:semiHidden/>
     <w:rsid w:val="00B668B5"/>
@@ -2988,10 +1745,10 @@
       <w:color w:val="595959" w:themeColor="text1" w:themeTint="A6"/>
     </w:rPr>
   </w:style>
-  <w:style w:type="character" w:customStyle="1" w:styleId="Kop7Char">
-    <w:name w:val="Kop 7 Char"/>
-    <w:basedOn w:val="Standaardalinea-lettertype"/>
-    <w:link w:val="Kop7"/>
+  <w:style w:type="character" w:customStyle="1" w:styleId="Heading7Char">
+    <w:name w:val="Heading 7 Char"/>
+    <w:basedOn w:val="DefaultParagraphFont"/>
+    <w:link w:val="Heading7"/>
     <w:uiPriority w:val="9"/>
     <w:semiHidden/>
     <w:rsid w:val="00B668B5"/>
@@ -3000,10 +1757,10 @@
       <w:color w:val="595959" w:themeColor="text1" w:themeTint="A6"/>
     </w:rPr>
   </w:style>
-  <w:style w:type="character" w:customStyle="1" w:styleId="Kop8Char">
-    <w:name w:val="Kop 8 Char"/>
-    <w:basedOn w:val="Standaardalinea-lettertype"/>
-    <w:link w:val="Kop8"/>
+  <w:style w:type="character" w:customStyle="1" w:styleId="Heading8Char">
+    <w:name w:val="Heading 8 Char"/>
+    <w:basedOn w:val="DefaultParagraphFont"/>
+    <w:link w:val="Heading8"/>
     <w:uiPriority w:val="9"/>
     <w:semiHidden/>
     <w:rsid w:val="00B668B5"/>
@@ -3014,10 +1771,10 @@
       <w:color w:val="272727" w:themeColor="text1" w:themeTint="D8"/>
     </w:rPr>
   </w:style>
-  <w:style w:type="character" w:customStyle="1" w:styleId="Kop9Char">
-    <w:name w:val="Kop 9 Char"/>
-    <w:basedOn w:val="Standaardalinea-lettertype"/>
-    <w:link w:val="Kop9"/>
+  <w:style w:type="character" w:customStyle="1" w:styleId="Heading9Char">
+    <w:name w:val="Heading 9 Char"/>
+    <w:basedOn w:val="DefaultParagraphFont"/>
+    <w:link w:val="Heading9"/>
     <w:uiPriority w:val="9"/>
     <w:semiHidden/>
     <w:rsid w:val="00B668B5"/>
@@ -3026,11 +1783,11 @@
       <w:color w:val="272727" w:themeColor="text1" w:themeTint="D8"/>
     </w:rPr>
   </w:style>
-  <w:style w:type="paragraph" w:styleId="Titel">
+  <w:style w:type="paragraph" w:styleId="Title">
     <w:name w:val="Title"/>
-    <w:basedOn w:val="Standaard"/>
-    <w:next w:val="Standaard"/>
-    <w:link w:val="TitelChar"/>
+    <w:basedOn w:val="Normal"/>
+    <w:next w:val="Normal"/>
+    <w:link w:val="TitleChar"/>
     <w:uiPriority w:val="10"/>
     <w:qFormat/>
     <w:rsid w:val="00B668B5"/>
@@ -3046,10 +1803,10 @@
       <w:szCs w:val="56"/>
     </w:rPr>
   </w:style>
-  <w:style w:type="character" w:customStyle="1" w:styleId="TitelChar">
-    <w:name w:val="Titel Char"/>
-    <w:basedOn w:val="Standaardalinea-lettertype"/>
-    <w:link w:val="Titel"/>
+  <w:style w:type="character" w:customStyle="1" w:styleId="TitleChar">
+    <w:name w:val="Title Char"/>
+    <w:basedOn w:val="DefaultParagraphFont"/>
+    <w:link w:val="Title"/>
     <w:uiPriority w:val="10"/>
     <w:rsid w:val="00B668B5"/>
     <w:rPr>
@@ -3060,11 +1817,11 @@
       <w:szCs w:val="56"/>
     </w:rPr>
   </w:style>
-  <w:style w:type="paragraph" w:styleId="Ondertitel">
+  <w:style w:type="paragraph" w:styleId="Subtitle">
     <w:name w:val="Subtitle"/>
-    <w:basedOn w:val="Standaard"/>
-    <w:next w:val="Standaard"/>
-    <w:link w:val="OndertitelChar"/>
+    <w:basedOn w:val="Normal"/>
+    <w:next w:val="Normal"/>
+    <w:link w:val="SubtitleChar"/>
     <w:uiPriority w:val="11"/>
     <w:qFormat/>
     <w:rsid w:val="00B668B5"/>
@@ -3081,10 +1838,10 @@
       <w:szCs w:val="28"/>
     </w:rPr>
   </w:style>
-  <w:style w:type="character" w:customStyle="1" w:styleId="OndertitelChar">
-    <w:name w:val="Ondertitel Char"/>
-    <w:basedOn w:val="Standaardalinea-lettertype"/>
-    <w:link w:val="Ondertitel"/>
+  <w:style w:type="character" w:customStyle="1" w:styleId="SubtitleChar">
+    <w:name w:val="Subtitle Char"/>
+    <w:basedOn w:val="DefaultParagraphFont"/>
+    <w:link w:val="Subtitle"/>
     <w:uiPriority w:val="11"/>
     <w:rsid w:val="00B668B5"/>
     <w:rPr>
@@ -3095,11 +1852,11 @@
       <w:szCs w:val="28"/>
     </w:rPr>
   </w:style>
-  <w:style w:type="paragraph" w:styleId="Citaat">
+  <w:style w:type="paragraph" w:styleId="Quote">
     <w:name w:val="Quote"/>
-    <w:basedOn w:val="Standaard"/>
-    <w:next w:val="Standaard"/>
-    <w:link w:val="CitaatChar"/>
+    <w:basedOn w:val="Normal"/>
+    <w:next w:val="Normal"/>
+    <w:link w:val="QuoteChar"/>
     <w:uiPriority w:val="29"/>
     <w:qFormat/>
     <w:rsid w:val="00B668B5"/>
@@ -3113,10 +1870,10 @@
       <w:color w:val="404040" w:themeColor="text1" w:themeTint="BF"/>
     </w:rPr>
   </w:style>
-  <w:style w:type="character" w:customStyle="1" w:styleId="CitaatChar">
-    <w:name w:val="Citaat Char"/>
-    <w:basedOn w:val="Standaardalinea-lettertype"/>
-    <w:link w:val="Citaat"/>
+  <w:style w:type="character" w:customStyle="1" w:styleId="QuoteChar">
+    <w:name w:val="Quote Char"/>
+    <w:basedOn w:val="DefaultParagraphFont"/>
+    <w:link w:val="Quote"/>
     <w:uiPriority w:val="29"/>
     <w:rsid w:val="00B668B5"/>
     <w:rPr>
@@ -3125,9 +1882,9 @@
       <w:color w:val="404040" w:themeColor="text1" w:themeTint="BF"/>
     </w:rPr>
   </w:style>
-  <w:style w:type="paragraph" w:styleId="Lijstalinea">
+  <w:style w:type="paragraph" w:styleId="ListParagraph">
     <w:name w:val="List Paragraph"/>
-    <w:basedOn w:val="Standaard"/>
+    <w:basedOn w:val="Normal"/>
     <w:uiPriority w:val="34"/>
     <w:qFormat/>
     <w:rsid w:val="00B668B5"/>
@@ -3136,9 +1893,9 @@
       <w:contextualSpacing/>
     </w:pPr>
   </w:style>
-  <w:style w:type="character" w:styleId="Intensievebenadrukking">
+  <w:style w:type="character" w:styleId="IntenseEmphasis">
     <w:name w:val="Intense Emphasis"/>
-    <w:basedOn w:val="Standaardalinea-lettertype"/>
+    <w:basedOn w:val="DefaultParagraphFont"/>
     <w:uiPriority w:val="21"/>
     <w:qFormat/>
     <w:rsid w:val="00B668B5"/>
@@ -3148,11 +1905,11 @@
       <w:color w:val="0F4761" w:themeColor="accent1" w:themeShade="BF"/>
     </w:rPr>
   </w:style>
-  <w:style w:type="paragraph" w:styleId="Duidelijkcitaat">
+  <w:style w:type="paragraph" w:styleId="IntenseQuote">
     <w:name w:val="Intense Quote"/>
-    <w:basedOn w:val="Standaard"/>
-    <w:next w:val="Standaard"/>
-    <w:link w:val="DuidelijkcitaatChar"/>
+    <w:basedOn w:val="Normal"/>
+    <w:next w:val="Normal"/>
+    <w:link w:val="IntenseQuoteChar"/>
     <w:uiPriority w:val="30"/>
     <w:qFormat/>
     <w:rsid w:val="00B668B5"/>
@@ -3171,10 +1928,10 @@
       <w:color w:val="0F4761" w:themeColor="accent1" w:themeShade="BF"/>
     </w:rPr>
   </w:style>
-  <w:style w:type="character" w:customStyle="1" w:styleId="DuidelijkcitaatChar">
-    <w:name w:val="Duidelijk citaat Char"/>
-    <w:basedOn w:val="Standaardalinea-lettertype"/>
-    <w:link w:val="Duidelijkcitaat"/>
+  <w:style w:type="character" w:customStyle="1" w:styleId="IntenseQuoteChar">
+    <w:name w:val="Intense Quote Char"/>
+    <w:basedOn w:val="DefaultParagraphFont"/>
+    <w:link w:val="IntenseQuote"/>
     <w:uiPriority w:val="30"/>
     <w:rsid w:val="00B668B5"/>
     <w:rPr>
@@ -3183,9 +1940,9 @@
       <w:color w:val="0F4761" w:themeColor="accent1" w:themeShade="BF"/>
     </w:rPr>
   </w:style>
-  <w:style w:type="character" w:styleId="Intensieveverwijzing">
+  <w:style w:type="character" w:styleId="IntenseReference">
     <w:name w:val="Intense Reference"/>
-    <w:basedOn w:val="Standaardalinea-lettertype"/>
+    <w:basedOn w:val="DefaultParagraphFont"/>
     <w:uiPriority w:val="32"/>
     <w:qFormat/>
     <w:rsid w:val="00B668B5"/>
@@ -3197,7 +1954,7 @@
       <w:spacing w:val="5"/>
     </w:rPr>
   </w:style>
-  <w:style w:type="paragraph" w:styleId="Geenafstand">
+  <w:style w:type="paragraph" w:styleId="NoSpacing">
     <w:name w:val="No Spacing"/>
     <w:uiPriority w:val="1"/>
     <w:qFormat/>
@@ -3206,9 +1963,9 @@
       <w:spacing w:after="0" w:line="240" w:lineRule="auto"/>
     </w:pPr>
   </w:style>
-  <w:style w:type="character" w:styleId="Verwijzingopmerking">
+  <w:style w:type="character" w:styleId="CommentReference">
     <w:name w:val="annotation reference"/>
-    <w:basedOn w:val="Standaardalinea-lettertype"/>
+    <w:basedOn w:val="DefaultParagraphFont"/>
     <w:uiPriority w:val="99"/>
     <w:semiHidden/>
     <w:unhideWhenUsed/>
@@ -3218,10 +1975,10 @@
       <w:szCs w:val="16"/>
     </w:rPr>
   </w:style>
-  <w:style w:type="paragraph" w:styleId="Tekstopmerking">
+  <w:style w:type="paragraph" w:styleId="CommentText">
     <w:name w:val="annotation text"/>
-    <w:basedOn w:val="Standaard"/>
-    <w:link w:val="TekstopmerkingChar"/>
+    <w:basedOn w:val="Normal"/>
+    <w:link w:val="CommentTextChar"/>
     <w:uiPriority w:val="99"/>
     <w:unhideWhenUsed/>
     <w:rsid w:val="00004616"/>
@@ -3233,10 +1990,10 @@
       <w:szCs w:val="20"/>
     </w:rPr>
   </w:style>
-  <w:style w:type="character" w:customStyle="1" w:styleId="TekstopmerkingChar">
-    <w:name w:val="Tekst opmerking Char"/>
-    <w:basedOn w:val="Standaardalinea-lettertype"/>
-    <w:link w:val="Tekstopmerking"/>
+  <w:style w:type="character" w:customStyle="1" w:styleId="CommentTextChar">
+    <w:name w:val="Comment Text Char"/>
+    <w:basedOn w:val="DefaultParagraphFont"/>
+    <w:link w:val="CommentText"/>
     <w:uiPriority w:val="99"/>
     <w:rsid w:val="00004616"/>
     <w:rPr>
@@ -3244,11 +2001,11 @@
       <w:szCs w:val="20"/>
     </w:rPr>
   </w:style>
-  <w:style w:type="paragraph" w:styleId="Onderwerpvanopmerking">
+  <w:style w:type="paragraph" w:styleId="CommentSubject">
     <w:name w:val="annotation subject"/>
-    <w:basedOn w:val="Tekstopmerking"/>
-    <w:next w:val="Tekstopmerking"/>
-    <w:link w:val="OnderwerpvanopmerkingChar"/>
+    <w:basedOn w:val="CommentText"/>
+    <w:next w:val="CommentText"/>
+    <w:link w:val="CommentSubjectChar"/>
     <w:uiPriority w:val="99"/>
     <w:semiHidden/>
     <w:unhideWhenUsed/>
@@ -3258,10 +2015,10 @@
       <w:bCs/>
     </w:rPr>
   </w:style>
-  <w:style w:type="character" w:customStyle="1" w:styleId="OnderwerpvanopmerkingChar">
-    <w:name w:val="Onderwerp van opmerking Char"/>
-    <w:basedOn w:val="TekstopmerkingChar"/>
-    <w:link w:val="Onderwerpvanopmerking"/>
+  <w:style w:type="character" w:customStyle="1" w:styleId="CommentSubjectChar">
+    <w:name w:val="Comment Subject Char"/>
+    <w:basedOn w:val="CommentTextChar"/>
+    <w:link w:val="CommentSubject"/>
     <w:uiPriority w:val="99"/>
     <w:semiHidden/>
     <w:rsid w:val="00004616"/>

</xml_diff>